<commit_message>
deleted unused code and added the last use-case to documentation
</commit_message>
<xml_diff>
--- a/use-cases/use-case-validation.docx
+++ b/use-cases/use-case-validation.docx
@@ -197,1141 +197,21 @@
     </w:p>
     <w:p>
       <w:pPr>
-        <w:pStyle w:val="Heading2"/>
-        <w:rPr>
-          <w:lang w:val="en-US"/>
-        </w:rPr>
-      </w:pPr>
-      <w:r>
-        <w:rPr>
-          <w:lang w:val="en-US"/>
-        </w:rPr>
-        <w:t>Prompts and messages</w:t>
-      </w:r>
-    </w:p>
-    <w:p>
-      <w:pPr>
-        <w:rPr>
-          <w:lang w:val="en-US"/>
-        </w:rPr>
-      </w:pPr>
-      <w:r>
-        <w:rPr>
-          <w:lang w:val="en-US"/>
-        </w:rPr>
-        <w:t>All use cases were generated using the same react prompt, system message and task strings. Thet are explained below.</w:t>
-      </w:r>
-    </w:p>
-    <w:p>
-      <w:pPr>
-        <w:pStyle w:val="Heading3"/>
-        <w:rPr>
-          <w:lang w:val="en-US"/>
-        </w:rPr>
-      </w:pPr>
-      <w:r>
-        <w:rPr>
-          <w:lang w:val="en-US"/>
-        </w:rPr>
-        <w:t>React prompt</w:t>
-      </w:r>
-    </w:p>
-    <w:p>
-      <w:pPr>
-        <w:rPr>
-          <w:lang w:val="en-US"/>
-        </w:rPr>
-      </w:pPr>
-      <w:r>
-        <w:rPr>
-          <w:lang w:val="en-US"/>
-        </w:rPr>
-        <w:t>The React prompt describes how the agent should solve a given task, and it was constructed as seen below:</w:t>
-      </w:r>
-    </w:p>
-    <w:p>
-      <w:r>
-        <w:drawing>
-          <wp:inline distT="0" distB="0" distL="0" distR="0" wp14:anchorId="41003FC6" wp14:editId="403B64D7">
-            <wp:extent cx="5731510" cy="2747645"/>
-            <wp:effectExtent l="0" t="0" r="2540" b="0"/>
-            <wp:docPr id="1348434376" name="Picture 2" descr="A screenshot of a computer screen&#10;&#10;Description automatically generated"/>
-            <wp:cNvGraphicFramePr>
-              <a:graphicFrameLocks xmlns:a="http://schemas.openxmlformats.org/drawingml/2006/main" noChangeAspect="1"/>
-            </wp:cNvGraphicFramePr>
-            <a:graphic xmlns:a="http://schemas.openxmlformats.org/drawingml/2006/main">
-              <a:graphicData uri="http://schemas.openxmlformats.org/drawingml/2006/picture">
-                <pic:pic xmlns:pic="http://schemas.openxmlformats.org/drawingml/2006/picture">
-                  <pic:nvPicPr>
-                    <pic:cNvPr id="1348434376" name="Picture 2" descr="A screenshot of a computer screen&#10;&#10;Description automatically generated"/>
-                    <pic:cNvPicPr>
-                      <a:picLocks noChangeAspect="1" noChangeArrowheads="1"/>
-                    </pic:cNvPicPr>
-                  </pic:nvPicPr>
-                  <pic:blipFill>
-                    <a:blip r:embed="rId5" cstate="print">
-                      <a:extLst>
-                        <a:ext uri="{28A0092B-C50C-407E-A947-70E740481C1C}">
-                          <a14:useLocalDpi xmlns:a14="http://schemas.microsoft.com/office/drawing/2010/main" val="0"/>
-                        </a:ext>
-                      </a:extLst>
-                    </a:blip>
-                    <a:srcRect/>
-                    <a:stretch>
-                      <a:fillRect/>
-                    </a:stretch>
-                  </pic:blipFill>
-                  <pic:spPr bwMode="auto">
-                    <a:xfrm>
-                      <a:off x="0" y="0"/>
-                      <a:ext cx="5731510" cy="2747645"/>
-                    </a:xfrm>
-                    <a:prstGeom prst="rect">
-                      <a:avLst/>
-                    </a:prstGeom>
-                    <a:noFill/>
-                    <a:ln>
-                      <a:noFill/>
-                    </a:ln>
-                  </pic:spPr>
-                </pic:pic>
-              </a:graphicData>
-            </a:graphic>
-          </wp:inline>
-        </w:drawing>
-      </w:r>
-    </w:p>
-    <w:p>
-      <w:pPr>
-        <w:rPr>
-          <w:lang w:val="en-US"/>
-        </w:rPr>
-      </w:pPr>
-    </w:p>
-    <w:p>
-      <w:pPr>
-        <w:rPr>
-          <w:rFonts w:eastAsiaTheme="majorEastAsia" w:cstheme="majorBidi"/>
-          <w:color w:val="0F4761" w:themeColor="accent1" w:themeShade="BF"/>
-          <w:sz w:val="28"/>
-          <w:szCs w:val="28"/>
-          <w:lang w:val="en-US"/>
-        </w:rPr>
-      </w:pPr>
-      <w:r>
-        <w:rPr>
-          <w:lang w:val="en-US"/>
-        </w:rPr>
-        <w:br w:type="page"/>
-      </w:r>
-    </w:p>
-    <w:p>
-      <w:pPr>
-        <w:pStyle w:val="Heading3"/>
-        <w:rPr>
-          <w:lang w:val="en-US"/>
-        </w:rPr>
-      </w:pPr>
-      <w:r>
-        <w:rPr>
-          <w:lang w:val="en-US"/>
-        </w:rPr>
-        <w:lastRenderedPageBreak/>
-        <w:t>System message</w:t>
-      </w:r>
-    </w:p>
-    <w:p>
-      <w:pPr>
-        <w:rPr>
-          <w:lang w:val="en-US"/>
-        </w:rPr>
-      </w:pPr>
-      <w:r>
-        <w:rPr>
-          <w:lang w:val="en-US"/>
-        </w:rPr>
-        <w:t>The system message describes the role and context of the agent, and it was as seen below:</w:t>
-      </w:r>
-    </w:p>
-    <w:p>
-      <w:r>
-        <w:drawing>
-          <wp:inline distT="0" distB="0" distL="0" distR="0" wp14:anchorId="22E2ED94" wp14:editId="6B47B822">
-            <wp:extent cx="5731510" cy="3199765"/>
-            <wp:effectExtent l="0" t="0" r="2540" b="635"/>
-            <wp:docPr id="2097133935" name="Picture 4" descr="A screenshot of a computer program&#10;&#10;Description automatically generated"/>
-            <wp:cNvGraphicFramePr>
-              <a:graphicFrameLocks xmlns:a="http://schemas.openxmlformats.org/drawingml/2006/main" noChangeAspect="1"/>
-            </wp:cNvGraphicFramePr>
-            <a:graphic xmlns:a="http://schemas.openxmlformats.org/drawingml/2006/main">
-              <a:graphicData uri="http://schemas.openxmlformats.org/drawingml/2006/picture">
-                <pic:pic xmlns:pic="http://schemas.openxmlformats.org/drawingml/2006/picture">
-                  <pic:nvPicPr>
-                    <pic:cNvPr id="2097133935" name="Picture 4" descr="A screenshot of a computer program&#10;&#10;Description automatically generated"/>
-                    <pic:cNvPicPr>
-                      <a:picLocks noChangeAspect="1" noChangeArrowheads="1"/>
-                    </pic:cNvPicPr>
-                  </pic:nvPicPr>
-                  <pic:blipFill>
-                    <a:blip r:embed="rId6" cstate="print">
-                      <a:extLst>
-                        <a:ext uri="{28A0092B-C50C-407E-A947-70E740481C1C}">
-                          <a14:useLocalDpi xmlns:a14="http://schemas.microsoft.com/office/drawing/2010/main" val="0"/>
-                        </a:ext>
-                      </a:extLst>
-                    </a:blip>
-                    <a:srcRect/>
-                    <a:stretch>
-                      <a:fillRect/>
-                    </a:stretch>
-                  </pic:blipFill>
-                  <pic:spPr bwMode="auto">
-                    <a:xfrm>
-                      <a:off x="0" y="0"/>
-                      <a:ext cx="5731510" cy="3199765"/>
-                    </a:xfrm>
-                    <a:prstGeom prst="rect">
-                      <a:avLst/>
-                    </a:prstGeom>
-                    <a:noFill/>
-                    <a:ln>
-                      <a:noFill/>
-                    </a:ln>
-                  </pic:spPr>
-                </pic:pic>
-              </a:graphicData>
-            </a:graphic>
-          </wp:inline>
-        </w:drawing>
-      </w:r>
-    </w:p>
-    <w:p>
-      <w:pPr>
-        <w:rPr>
-          <w:lang w:val="en-US"/>
-        </w:rPr>
-      </w:pPr>
-    </w:p>
-    <w:p>
-      <w:pPr>
-        <w:pStyle w:val="Heading3"/>
-        <w:rPr>
-          <w:lang w:val="en-US"/>
-        </w:rPr>
-      </w:pPr>
-      <w:r>
-        <w:rPr>
-          <w:lang w:val="en-US"/>
-        </w:rPr>
-        <w:t>Task</w:t>
-      </w:r>
-    </w:p>
-    <w:p>
-      <w:pPr>
-        <w:rPr>
-          <w:lang w:val="en-US"/>
-        </w:rPr>
-      </w:pPr>
-      <w:r>
-        <w:rPr>
-          <w:lang w:val="en-US"/>
-        </w:rPr>
-        <w:t>The task describes the specific task we want the agent to solve given its context and description of how to solve it (react prompt and system message, respectively), it was constructed as seen below:</w:t>
-      </w:r>
-    </w:p>
-    <w:p>
-      <w:r>
-        <w:drawing>
-          <wp:inline distT="0" distB="0" distL="0" distR="0" wp14:anchorId="70BD2B9F" wp14:editId="0E0B8706">
-            <wp:extent cx="5731510" cy="946785"/>
-            <wp:effectExtent l="0" t="0" r="2540" b="5715"/>
-            <wp:docPr id="1084114517" name="Picture 6" descr="A black and green screen with white text&#10;&#10;Description automatically generated"/>
-            <wp:cNvGraphicFramePr>
-              <a:graphicFrameLocks xmlns:a="http://schemas.openxmlformats.org/drawingml/2006/main" noChangeAspect="1"/>
-            </wp:cNvGraphicFramePr>
-            <a:graphic xmlns:a="http://schemas.openxmlformats.org/drawingml/2006/main">
-              <a:graphicData uri="http://schemas.openxmlformats.org/drawingml/2006/picture">
-                <pic:pic xmlns:pic="http://schemas.openxmlformats.org/drawingml/2006/picture">
-                  <pic:nvPicPr>
-                    <pic:cNvPr id="1084114517" name="Picture 6" descr="A black and green screen with white text&#10;&#10;Description automatically generated"/>
-                    <pic:cNvPicPr>
-                      <a:picLocks noChangeAspect="1" noChangeArrowheads="1"/>
-                    </pic:cNvPicPr>
-                  </pic:nvPicPr>
-                  <pic:blipFill>
-                    <a:blip r:embed="rId7" cstate="print">
-                      <a:extLst>
-                        <a:ext uri="{28A0092B-C50C-407E-A947-70E740481C1C}">
-                          <a14:useLocalDpi xmlns:a14="http://schemas.microsoft.com/office/drawing/2010/main" val="0"/>
-                        </a:ext>
-                      </a:extLst>
-                    </a:blip>
-                    <a:srcRect/>
-                    <a:stretch>
-                      <a:fillRect/>
-                    </a:stretch>
-                  </pic:blipFill>
-                  <pic:spPr bwMode="auto">
-                    <a:xfrm>
-                      <a:off x="0" y="0"/>
-                      <a:ext cx="5731510" cy="946785"/>
-                    </a:xfrm>
-                    <a:prstGeom prst="rect">
-                      <a:avLst/>
-                    </a:prstGeom>
-                    <a:noFill/>
-                    <a:ln>
-                      <a:noFill/>
-                    </a:ln>
-                  </pic:spPr>
-                </pic:pic>
-              </a:graphicData>
-            </a:graphic>
-          </wp:inline>
-        </w:drawing>
-      </w:r>
-    </w:p>
-    <w:p>
-      <w:pPr>
-        <w:rPr>
-          <w:lang w:val="en-US"/>
-        </w:rPr>
-      </w:pPr>
-    </w:p>
-    <w:p>
-      <w:pPr>
-        <w:rPr>
-          <w:rFonts w:asciiTheme="majorHAnsi" w:eastAsiaTheme="majorEastAsia" w:hAnsiTheme="majorHAnsi" w:cstheme="majorBidi"/>
-          <w:color w:val="0F4761" w:themeColor="accent1" w:themeShade="BF"/>
-          <w:sz w:val="32"/>
-          <w:szCs w:val="32"/>
-          <w:lang w:val="en-US"/>
-        </w:rPr>
-      </w:pPr>
-      <w:r>
-        <w:rPr>
-          <w:lang w:val="en-US"/>
-        </w:rPr>
-        <w:br w:type="page"/>
-      </w:r>
-    </w:p>
-    <w:p>
-      <w:pPr>
-        <w:pStyle w:val="Heading2"/>
-        <w:rPr>
-          <w:lang w:val="en-US"/>
-        </w:rPr>
-      </w:pPr>
-      <w:r>
-        <w:rPr>
-          <w:lang w:val="en-US"/>
-        </w:rPr>
-        <w:lastRenderedPageBreak/>
-        <w:t>Use</w:t>
-      </w:r>
-      <w:r>
-        <w:rPr>
-          <w:lang w:val="en-US"/>
-        </w:rPr>
-        <w:t>-case 1</w:t>
-      </w:r>
-    </w:p>
-    <w:p>
-      <w:pPr>
-        <w:pStyle w:val="Heading3"/>
-        <w:rPr>
-          <w:lang w:val="en-US"/>
-        </w:rPr>
-      </w:pPr>
-      <w:r>
-        <w:rPr>
-          <w:lang w:val="en-US"/>
-        </w:rPr>
-        <w:t>Comments</w:t>
-      </w:r>
-    </w:p>
-    <w:p>
-      <w:pPr>
-        <w:rPr>
-          <w:lang w:val="en-US"/>
-        </w:rPr>
-      </w:pPr>
-      <w:r>
-        <w:rPr>
-          <w:lang w:val="en-US"/>
-        </w:rPr>
-        <w:t xml:space="preserve">Synthetic </w:t>
-      </w:r>
-      <w:r>
-        <w:rPr>
-          <w:lang w:val="en-US"/>
-        </w:rPr>
-        <w:t>input</w:t>
-      </w:r>
-      <w:r>
-        <w:rPr>
-          <w:lang w:val="en-US"/>
-        </w:rPr>
-        <w:t>.</w:t>
-      </w:r>
-    </w:p>
-    <w:p>
-      <w:pPr>
-        <w:rPr>
-          <w:lang w:val="en-US"/>
-        </w:rPr>
-      </w:pPr>
-      <w:r>
-        <w:rPr>
-          <w:lang w:val="en-US"/>
-        </w:rPr>
-        <w:t>The readme generated from the first case features a description of the overall project but lacks a few minor details such as version 1.0.0 for the project itself for example.</w:t>
-      </w:r>
-    </w:p>
-    <w:p>
-      <w:pPr>
-        <w:rPr>
-          <w:lang w:val="en-US"/>
-        </w:rPr>
-      </w:pPr>
-      <w:r>
-        <w:rPr>
-          <w:lang w:val="en-US"/>
-        </w:rPr>
-        <w:t>The script block is a bit lackluster, writing “</w:t>
-      </w:r>
-      <w:r>
-        <w:t>Here are some of the available scripts:</w:t>
-      </w:r>
-      <w:r>
-        <w:rPr>
-          <w:lang w:val="en-US"/>
-        </w:rPr>
-        <w:t>”</w:t>
-      </w:r>
-      <w:r>
-        <w:rPr>
-          <w:lang w:val="en-US"/>
-        </w:rPr>
-        <w:t xml:space="preserve"> and then just lists a bunch of useful scripts – a useful section in the readme, that could’ve been better detailed for a more user-friendly walkthrough.</w:t>
-      </w:r>
-    </w:p>
-    <w:p>
-      <w:pPr>
-        <w:rPr>
-          <w:lang w:val="en-US"/>
-        </w:rPr>
-      </w:pPr>
-      <w:r>
-        <w:rPr>
-          <w:lang w:val="en-US"/>
-        </w:rPr>
-        <w:t>The Readme is missing devDependencies, which could’ve been useful information to include.</w:t>
-      </w:r>
-    </w:p>
-    <w:p>
-      <w:pPr>
-        <w:rPr>
-          <w:lang w:val="en-US"/>
-        </w:rPr>
-      </w:pPr>
-      <w:r>
-        <w:rPr>
-          <w:lang w:val="en-US"/>
-        </w:rPr>
-        <w:t>Overall,</w:t>
-      </w:r>
-      <w:r>
-        <w:rPr>
-          <w:lang w:val="en-US"/>
-        </w:rPr>
-        <w:t xml:space="preserve"> </w:t>
-      </w:r>
-      <w:r>
-        <w:rPr>
-          <w:lang w:val="en-US"/>
-        </w:rPr>
-        <w:t>Readme</w:t>
-      </w:r>
-      <w:r>
-        <w:rPr>
-          <w:lang w:val="en-US"/>
-        </w:rPr>
-        <w:t xml:space="preserve"> has a nice structure and </w:t>
-      </w:r>
-      <w:r>
-        <w:rPr>
-          <w:lang w:val="en-US"/>
-        </w:rPr>
-        <w:t>makes</w:t>
-      </w:r>
-      <w:r>
-        <w:rPr>
-          <w:lang w:val="en-US"/>
-        </w:rPr>
-        <w:t xml:space="preserve"> use of most of the tools to create paragraphs, code-blocks etc. </w:t>
-      </w:r>
-      <w:r>
-        <w:rPr>
-          <w:lang w:val="en-US"/>
-        </w:rPr>
-        <w:t>so that it looks like a nice Readme.</w:t>
-      </w:r>
-    </w:p>
-    <w:p>
-      <w:pPr>
-        <w:pStyle w:val="Heading3"/>
-        <w:rPr>
-          <w:lang w:val="en-US"/>
-        </w:rPr>
-      </w:pPr>
-      <w:r>
-        <w:rPr>
-          <w:lang w:val="en-US"/>
-        </w:rPr>
-        <w:t>Degree of correctness</w:t>
-      </w:r>
-    </w:p>
-    <w:p>
-      <w:pPr>
-        <w:rPr>
-          <w:lang w:val="en-US"/>
-        </w:rPr>
-      </w:pPr>
-      <w:r>
-        <w:rPr>
-          <w:lang w:val="en-US"/>
-        </w:rPr>
-        <w:t xml:space="preserve">Overall the generated readme for this use-case reflects the contents of the package.json, even though there are some aesthetic issues this use-case </w:t>
-      </w:r>
-      <w:r>
-        <w:rPr>
-          <w:b/>
-          <w:bCs/>
-          <w:lang w:val="en-US"/>
-        </w:rPr>
-        <w:t>passes</w:t>
-      </w:r>
-      <w:r>
-        <w:rPr>
-          <w:b/>
-          <w:bCs/>
-          <w:lang w:val="en-US"/>
-        </w:rPr>
-        <w:t xml:space="preserve"> with minor adjustments</w:t>
-      </w:r>
-      <w:r>
-        <w:rPr>
-          <w:lang w:val="en-US"/>
-        </w:rPr>
-        <w:t>, because one would need to manually adjust the file according to the abovementioned issues.</w:t>
-      </w:r>
-    </w:p>
-    <w:p>
-      <w:pPr>
-        <w:pStyle w:val="Heading2"/>
-        <w:rPr>
-          <w:lang w:val="en-US"/>
-        </w:rPr>
-      </w:pPr>
-      <w:r>
-        <w:rPr>
-          <w:lang w:val="en-US"/>
-        </w:rPr>
-        <w:t>Use</w:t>
-      </w:r>
-      <w:r>
-        <w:rPr>
-          <w:lang w:val="en-US"/>
-        </w:rPr>
-        <w:t xml:space="preserve">-case </w:t>
-      </w:r>
-      <w:r>
-        <w:rPr>
-          <w:lang w:val="en-US"/>
-        </w:rPr>
-        <w:t>2</w:t>
-      </w:r>
-    </w:p>
-    <w:p>
-      <w:pPr>
-        <w:pStyle w:val="Heading3"/>
-        <w:rPr>
-          <w:lang w:val="en-US"/>
-        </w:rPr>
-      </w:pPr>
-      <w:r>
-        <w:rPr>
-          <w:lang w:val="en-US"/>
-        </w:rPr>
-        <w:t>Comments</w:t>
-      </w:r>
-    </w:p>
-    <w:p>
-      <w:pPr>
-        <w:rPr>
-          <w:lang w:val="en-US"/>
-        </w:rPr>
-      </w:pPr>
-      <w:r>
-        <w:rPr>
-          <w:lang w:val="en-US"/>
-        </w:rPr>
-        <w:t xml:space="preserve">Synthetic </w:t>
-      </w:r>
-      <w:r>
-        <w:rPr>
-          <w:lang w:val="en-US"/>
-        </w:rPr>
-        <w:t>input</w:t>
-      </w:r>
-      <w:r>
-        <w:rPr>
-          <w:lang w:val="en-US"/>
-        </w:rPr>
-        <w:t>.</w:t>
-      </w:r>
-    </w:p>
-    <w:p>
-      <w:pPr>
-        <w:rPr>
-          <w:lang w:val="en-US"/>
-        </w:rPr>
-      </w:pPr>
-      <w:r>
-        <w:rPr>
-          <w:lang w:val="en-US"/>
-        </w:rPr>
-        <w:t>The readme is nicely formatted and reflects the contents of the package.json file, however, the scripts are missing titles or descriptions of what they do, they are just listed in separate code blocks.</w:t>
-      </w:r>
-      <w:r>
-        <w:rPr>
-          <w:lang w:val="en-US"/>
-        </w:rPr>
-        <w:t xml:space="preserve"> Furthermore,</w:t>
-      </w:r>
-      <w:r>
-        <w:rPr>
-          <w:lang w:val="en-US"/>
-        </w:rPr>
-        <w:t xml:space="preserve"> </w:t>
-      </w:r>
-      <w:r>
-        <w:rPr>
-          <w:lang w:val="en-US"/>
-        </w:rPr>
-        <w:t>t</w:t>
-      </w:r>
-      <w:r>
-        <w:rPr>
-          <w:lang w:val="en-US"/>
-        </w:rPr>
-        <w:t>he version number</w:t>
-      </w:r>
-      <w:r>
-        <w:rPr>
-          <w:lang w:val="en-US"/>
-        </w:rPr>
-        <w:t xml:space="preserve"> and dev dependencies</w:t>
-      </w:r>
-      <w:r>
-        <w:rPr>
-          <w:lang w:val="en-US"/>
-        </w:rPr>
-        <w:t xml:space="preserve"> </w:t>
-      </w:r>
-      <w:r>
-        <w:rPr>
-          <w:lang w:val="en-US"/>
-        </w:rPr>
-        <w:t>are</w:t>
-      </w:r>
-      <w:r>
-        <w:rPr>
-          <w:lang w:val="en-US"/>
-        </w:rPr>
-        <w:t xml:space="preserve"> missing</w:t>
-      </w:r>
-      <w:r>
-        <w:rPr>
-          <w:lang w:val="en-US"/>
-        </w:rPr>
-        <w:t>.</w:t>
-      </w:r>
-    </w:p>
-    <w:p>
-      <w:pPr>
-        <w:pStyle w:val="Heading3"/>
-        <w:rPr>
-          <w:lang w:val="en-US"/>
-        </w:rPr>
-      </w:pPr>
-      <w:r>
-        <w:rPr>
-          <w:lang w:val="en-US"/>
-        </w:rPr>
-        <w:t>Degree of correctness</w:t>
-      </w:r>
-    </w:p>
-    <w:p>
-      <w:pPr>
-        <w:rPr>
-          <w:lang w:val="en-US"/>
-        </w:rPr>
-      </w:pPr>
-      <w:r>
-        <w:rPr>
-          <w:lang w:val="en-US"/>
-        </w:rPr>
-        <w:t>T</w:t>
-      </w:r>
-      <w:r>
-        <w:rPr>
-          <w:lang w:val="en-US"/>
-        </w:rPr>
-        <w:t xml:space="preserve">his use-case </w:t>
-      </w:r>
-      <w:r>
-        <w:rPr>
-          <w:b/>
-          <w:bCs/>
-          <w:lang w:val="en-US"/>
-        </w:rPr>
-        <w:t>passes</w:t>
-      </w:r>
-      <w:r>
-        <w:rPr>
-          <w:b/>
-          <w:bCs/>
-          <w:lang w:val="en-US"/>
-        </w:rPr>
-        <w:t xml:space="preserve"> with minor adjustments</w:t>
-      </w:r>
-      <w:r>
-        <w:rPr>
-          <w:lang w:val="en-US"/>
-        </w:rPr>
-        <w:t>, because one would need to manually adjust the file according to the abovementioned issues.</w:t>
-      </w:r>
-    </w:p>
-    <w:p>
-      <w:pPr>
-        <w:pStyle w:val="Heading2"/>
-        <w:rPr>
-          <w:lang w:val="en-US"/>
-        </w:rPr>
-      </w:pPr>
-      <w:r>
-        <w:rPr>
-          <w:lang w:val="en-US"/>
-        </w:rPr>
-        <w:t>Use</w:t>
-      </w:r>
-      <w:r>
-        <w:rPr>
-          <w:lang w:val="en-US"/>
-        </w:rPr>
-        <w:t xml:space="preserve">-case </w:t>
-      </w:r>
-      <w:r>
-        <w:rPr>
-          <w:lang w:val="en-US"/>
-        </w:rPr>
-        <w:t>3</w:t>
-      </w:r>
-    </w:p>
-    <w:p>
-      <w:pPr>
-        <w:pStyle w:val="Heading3"/>
-        <w:rPr>
-          <w:lang w:val="en-US"/>
-        </w:rPr>
-      </w:pPr>
-      <w:r>
-        <w:rPr>
-          <w:lang w:val="en-US"/>
-        </w:rPr>
-        <w:t>Comments</w:t>
-      </w:r>
-    </w:p>
-    <w:p>
-      <w:pPr>
-        <w:rPr>
-          <w:lang w:val="en-US"/>
-        </w:rPr>
-      </w:pPr>
-      <w:r>
-        <w:rPr>
-          <w:lang w:val="en-US"/>
-        </w:rPr>
-        <w:t xml:space="preserve">Synthetic </w:t>
-      </w:r>
-      <w:r>
-        <w:rPr>
-          <w:lang w:val="en-US"/>
-        </w:rPr>
-        <w:t>Input</w:t>
-      </w:r>
-      <w:r>
-        <w:rPr>
-          <w:lang w:val="en-US"/>
-        </w:rPr>
-        <w:t>.</w:t>
-      </w:r>
-    </w:p>
-    <w:p>
-      <w:pPr>
-        <w:rPr>
-          <w:lang w:val="en-US"/>
-        </w:rPr>
-      </w:pPr>
-      <w:r>
-        <w:rPr>
-          <w:lang w:val="en-US"/>
-        </w:rPr>
-        <w:t>The getting starting section is missing a link to the repository that needs to be cloned. The scripts section is a table, and it has forgotten to add a space after the table (this is true for all the tables in the readme), which messes up the formatting, because it throws the rest of the document into that same table. It did, however, provide descriptions for the scripts which is an improvement compared to the previous examples.</w:t>
-      </w:r>
-    </w:p>
-    <w:p>
-      <w:pPr>
-        <w:rPr>
-          <w:lang w:val="en-US"/>
-        </w:rPr>
-      </w:pPr>
-      <w:r>
-        <w:rPr>
-          <w:lang w:val="en-US"/>
-        </w:rPr>
-        <w:t>The readme includes titles with no content, which are also titles that were not specifically asked for.</w:t>
-      </w:r>
-    </w:p>
-    <w:p>
-      <w:pPr>
-        <w:pStyle w:val="Heading3"/>
-        <w:rPr>
-          <w:lang w:val="en-US"/>
-        </w:rPr>
-      </w:pPr>
-      <w:r>
-        <w:rPr>
-          <w:lang w:val="en-US"/>
-        </w:rPr>
-        <w:lastRenderedPageBreak/>
-        <w:t>Degree of correctness</w:t>
-      </w:r>
-    </w:p>
-    <w:p>
-      <w:pPr>
-        <w:rPr>
-          <w:lang w:val="en-US"/>
-        </w:rPr>
-      </w:pPr>
-      <w:r>
-        <w:rPr>
-          <w:lang w:val="en-US"/>
-        </w:rPr>
-        <w:t xml:space="preserve">This use-case </w:t>
-      </w:r>
-      <w:r>
-        <w:rPr>
-          <w:b/>
-          <w:bCs/>
-          <w:lang w:val="en-US"/>
-        </w:rPr>
-        <w:t>passes</w:t>
-      </w:r>
-      <w:r>
-        <w:rPr>
-          <w:b/>
-          <w:bCs/>
-          <w:lang w:val="en-US"/>
-        </w:rPr>
-        <w:t xml:space="preserve"> with minor adjustments</w:t>
-      </w:r>
-      <w:r>
-        <w:rPr>
-          <w:lang w:val="en-US"/>
-        </w:rPr>
-        <w:t>, because one would need to manually adjust the file according to the abovementioned issues.</w:t>
-      </w:r>
-    </w:p>
-    <w:p>
-      <w:pPr>
-        <w:pStyle w:val="Heading2"/>
-        <w:rPr>
-          <w:lang w:val="en-US"/>
-        </w:rPr>
-      </w:pPr>
-      <w:r>
-        <w:rPr>
-          <w:lang w:val="en-US"/>
-        </w:rPr>
-        <w:t>Use</w:t>
-      </w:r>
-      <w:r>
-        <w:rPr>
-          <w:lang w:val="en-US"/>
-        </w:rPr>
-        <w:t xml:space="preserve">-case </w:t>
-      </w:r>
-      <w:r>
-        <w:rPr>
-          <w:lang w:val="en-US"/>
-        </w:rPr>
-        <w:t>4</w:t>
-      </w:r>
-    </w:p>
-    <w:p>
-      <w:pPr>
-        <w:pStyle w:val="Heading3"/>
-        <w:rPr>
-          <w:lang w:val="en-US"/>
-        </w:rPr>
-      </w:pPr>
-      <w:r>
-        <w:rPr>
-          <w:lang w:val="en-US"/>
-        </w:rPr>
-        <w:t>Comments</w:t>
-      </w:r>
-    </w:p>
-    <w:p>
-      <w:pPr>
-        <w:rPr>
-          <w:lang w:val="en-US"/>
-        </w:rPr>
-      </w:pPr>
-      <w:r>
-        <w:rPr>
-          <w:lang w:val="en-US"/>
-        </w:rPr>
-        <w:t xml:space="preserve">Real </w:t>
-      </w:r>
-      <w:r>
-        <w:rPr>
-          <w:lang w:val="en-US"/>
-        </w:rPr>
-        <w:t>input</w:t>
-      </w:r>
-      <w:r>
-        <w:rPr>
-          <w:lang w:val="en-US"/>
-        </w:rPr>
-        <w:t xml:space="preserve"> – (</w:t>
-      </w:r>
-      <w:hyperlink r:id="rId8" w:history="1">
-        <w:r>
-          <w:rPr>
-            <w:rStyle w:val="Hyperlink"/>
-          </w:rPr>
-          <w:t>syncpack/package.json at main · JamieMason/syncpack</w:t>
-        </w:r>
-      </w:hyperlink>
-      <w:r>
-        <w:rPr>
-          <w:lang w:val="en-US"/>
-        </w:rPr>
-        <w:t>)</w:t>
-      </w:r>
-    </w:p>
-    <w:p>
-      <w:pPr>
-        <w:rPr>
-          <w:lang w:val="en-US"/>
-        </w:rPr>
-      </w:pPr>
-      <w:r>
-        <w:rPr>
-          <w:lang w:val="en-US"/>
-        </w:rPr>
-        <w:t>Th</w:t>
-      </w:r>
-      <w:r>
-        <w:rPr>
-          <w:lang w:val="en-US"/>
-        </w:rPr>
-        <w:t xml:space="preserve">e </w:t>
-      </w:r>
-      <w:r>
-        <w:t>write_to_file</w:t>
-      </w:r>
-      <w:r>
-        <w:rPr>
-          <w:lang w:val="en-US"/>
-        </w:rPr>
-        <w:t xml:space="preserve"> </w:t>
-      </w:r>
-      <w:r>
-        <w:rPr>
-          <w:lang w:val="en-US"/>
-        </w:rPr>
-        <w:t>tool</w:t>
-      </w:r>
-      <w:r>
-        <w:rPr>
-          <w:lang w:val="en-US"/>
-        </w:rPr>
-        <w:t xml:space="preserve"> i</w:t>
-      </w:r>
-      <w:r>
-        <w:rPr>
-          <w:lang w:val="en-US"/>
-        </w:rPr>
-        <w:t xml:space="preserve">s never called by the agent, and so it does not output a README.md file, however it does call the </w:t>
-      </w:r>
-      <w:r>
-        <w:t>parse_package_json</w:t>
-      </w:r>
-      <w:r>
-        <w:rPr>
-          <w:lang w:val="en-US"/>
-        </w:rPr>
-        <w:t xml:space="preserve"> </w:t>
-      </w:r>
-      <w:r>
-        <w:rPr>
-          <w:lang w:val="en-US"/>
-        </w:rPr>
-        <w:t>tool and get a correct response it also calls some of the md syntax tools but then stops unexpectedly without waiting for the TERMINATE keyword.</w:t>
-      </w:r>
-    </w:p>
-    <w:p>
-      <w:pPr>
-        <w:pStyle w:val="Heading3"/>
-        <w:rPr>
-          <w:lang w:val="en-US"/>
-        </w:rPr>
-      </w:pPr>
-      <w:r>
-        <w:rPr>
-          <w:lang w:val="en-US"/>
-        </w:rPr>
-        <w:t>Degree of correctness</w:t>
-      </w:r>
-    </w:p>
-    <w:p>
-      <w:pPr>
-        <w:rPr>
-          <w:lang w:val="en-US"/>
-        </w:rPr>
-      </w:pPr>
-      <w:r>
-        <w:rPr>
-          <w:lang w:val="en-US"/>
-        </w:rPr>
-        <w:t xml:space="preserve">This use-case </w:t>
-      </w:r>
-      <w:r>
-        <w:rPr>
-          <w:b/>
-          <w:bCs/>
-          <w:lang w:val="en-US"/>
-        </w:rPr>
-        <w:t xml:space="preserve">fails, </w:t>
-      </w:r>
-      <w:r>
-        <w:rPr>
-          <w:lang w:val="en-US"/>
-        </w:rPr>
-        <w:t>because it does not generate a readme file.</w:t>
-      </w:r>
-    </w:p>
-    <w:p>
-      <w:pPr>
-        <w:pStyle w:val="Heading2"/>
-        <w:rPr>
-          <w:lang w:val="en-US"/>
-        </w:rPr>
-      </w:pPr>
-      <w:r>
-        <w:rPr>
-          <w:lang w:val="en-US"/>
-        </w:rPr>
-        <w:t>Use</w:t>
-      </w:r>
-      <w:r>
-        <w:rPr>
-          <w:lang w:val="en-US"/>
-        </w:rPr>
-        <w:t xml:space="preserve">-case </w:t>
-      </w:r>
-      <w:r>
-        <w:rPr>
-          <w:lang w:val="en-US"/>
-        </w:rPr>
-        <w:t>5</w:t>
-      </w:r>
-    </w:p>
-    <w:p>
-      <w:pPr>
-        <w:pStyle w:val="Heading3"/>
-        <w:rPr>
-          <w:lang w:val="en-US"/>
-        </w:rPr>
-      </w:pPr>
-      <w:r>
-        <w:rPr>
-          <w:lang w:val="en-US"/>
-        </w:rPr>
-        <w:t>Comments</w:t>
-      </w:r>
-    </w:p>
-    <w:p>
-      <w:pPr>
-        <w:rPr>
-          <w:lang w:val="en-US"/>
-        </w:rPr>
-      </w:pPr>
-      <w:r>
-        <w:rPr>
-          <w:lang w:val="en-US"/>
-        </w:rPr>
-        <w:t>Real data</w:t>
-      </w:r>
-      <w:r>
-        <w:rPr>
-          <w:lang w:val="en-US"/>
-        </w:rPr>
-        <w:t xml:space="preserve"> – (</w:t>
-      </w:r>
-      <w:hyperlink r:id="rId9" w:history="1">
-        <w:r>
-          <w:rPr>
-            <w:rStyle w:val="Hyperlink"/>
-          </w:rPr>
-          <w:t>vscode/package.json at main · microsoft/vscode</w:t>
-        </w:r>
-      </w:hyperlink>
-      <w:r>
-        <w:rPr>
-          <w:lang w:val="en-US"/>
-        </w:rPr>
-        <w:t>)</w:t>
-      </w:r>
-    </w:p>
-    <w:p>
-      <w:pPr>
-        <w:pStyle w:val="Heading3"/>
-        <w:rPr>
-          <w:lang w:val="en-US"/>
-        </w:rPr>
-      </w:pPr>
-      <w:r>
-        <w:rPr>
-          <w:lang w:val="en-US"/>
-        </w:rPr>
-        <w:t>Degree of correctness</w:t>
-      </w:r>
-    </w:p>
-    <w:p>
-      <w:pPr>
-        <w:rPr>
-          <w:lang w:val="en-US"/>
-        </w:rPr>
-      </w:pPr>
-    </w:p>
-    <w:p>
-      <w:pPr>
+        <w:rPr>
+          <w:lang w:val="en-US"/>
+        </w:rPr>
+      </w:pPr>
+      <w:r>
+        <w:rPr>
+          <w:lang w:val="en-US"/>
+        </w:rPr>
+        <w:t>Below is a summary of the use cases and their grades. The agent did not provide a passed result in any of the use cases, most of them required some manual work after the generation and one refused to produce a readme file.</w:t>
+      </w:r>
+    </w:p>
+    <w:p>
+      <w:pPr>
+        <w:pStyle w:val="ListParagraph"/>
+        <w:ind w:left="1440"/>
         <w:rPr>
           <w:lang w:val="en-US"/>
         </w:rPr>
@@ -1348,6 +228,9 @@
         <w:gridCol w:w="4508"/>
       </w:tblGrid>
       <w:tr>
+        <w:trPr>
+          <w:trHeight w:val="60"/>
+        </w:trPr>
         <w:tc>
           <w:tcPr>
             <w:tcW w:w="4508" w:type="dxa"/>
@@ -1586,9 +469,1096 @@
     <w:p>
       <w:pPr>
         <w:rPr>
-          <w:lang w:val="en-US"/>
-        </w:rPr>
-      </w:pPr>
+          <w:rFonts w:asciiTheme="majorHAnsi" w:eastAsiaTheme="majorEastAsia" w:hAnsiTheme="majorHAnsi" w:cstheme="majorBidi"/>
+          <w:color w:val="0F4761" w:themeColor="accent1" w:themeShade="BF"/>
+          <w:sz w:val="32"/>
+          <w:szCs w:val="32"/>
+          <w:lang w:val="en-US"/>
+        </w:rPr>
+      </w:pPr>
+      <w:r>
+        <w:rPr>
+          <w:lang w:val="en-US"/>
+        </w:rPr>
+        <w:br w:type="page"/>
+      </w:r>
+    </w:p>
+    <w:p>
+      <w:pPr>
+        <w:pStyle w:val="Heading2"/>
+        <w:rPr>
+          <w:lang w:val="en-US"/>
+        </w:rPr>
+      </w:pPr>
+      <w:r>
+        <w:rPr>
+          <w:lang w:val="en-US"/>
+        </w:rPr>
+        <w:lastRenderedPageBreak/>
+        <w:t>System message</w:t>
+      </w:r>
+    </w:p>
+    <w:p>
+      <w:pPr>
+        <w:rPr>
+          <w:lang w:val="en-US"/>
+        </w:rPr>
+      </w:pPr>
+      <w:r>
+        <w:rPr>
+          <w:lang w:val="en-US"/>
+        </w:rPr>
+        <w:t>All use cases were generated using the same system message and task strings. The</w:t>
+      </w:r>
+      <w:r>
+        <w:rPr>
+          <w:lang w:val="en-US"/>
+        </w:rPr>
+        <w:t>y</w:t>
+      </w:r>
+      <w:r>
+        <w:rPr>
+          <w:lang w:val="en-US"/>
+        </w:rPr>
+        <w:t xml:space="preserve"> are explained below.</w:t>
+      </w:r>
+    </w:p>
+    <w:p>
+      <w:pPr>
+        <w:rPr>
+          <w:lang w:val="en-US"/>
+        </w:rPr>
+      </w:pPr>
+    </w:p>
+    <w:p>
+      <w:pPr>
+        <w:pStyle w:val="Heading3"/>
+        <w:rPr>
+          <w:lang w:val="en-US"/>
+        </w:rPr>
+      </w:pPr>
+      <w:r>
+        <w:rPr>
+          <w:lang w:val="en-US"/>
+        </w:rPr>
+        <w:t>System message</w:t>
+      </w:r>
+    </w:p>
+    <w:p>
+      <w:pPr>
+        <w:rPr>
+          <w:lang w:val="en-US"/>
+        </w:rPr>
+      </w:pPr>
+      <w:r>
+        <w:rPr>
+          <w:lang w:val="en-US"/>
+        </w:rPr>
+        <w:t>The system message describes the role and context of the agent, and it was as seen below:</w:t>
+      </w:r>
+    </w:p>
+    <w:p>
+      <w:r>
+        <w:rPr>
+          <w:noProof/>
+        </w:rPr>
+        <w:drawing>
+          <wp:inline distT="0" distB="0" distL="0" distR="0" wp14:anchorId="22E2ED94" wp14:editId="6B47B822">
+            <wp:extent cx="5731510" cy="3199765"/>
+            <wp:effectExtent l="0" t="0" r="2540" b="635"/>
+            <wp:docPr id="2097133935" name="Picture 4" descr="A screenshot of a computer program&#10;&#10;Description automatically generated"/>
+            <wp:cNvGraphicFramePr>
+              <a:graphicFrameLocks xmlns:a="http://schemas.openxmlformats.org/drawingml/2006/main" noChangeAspect="1"/>
+            </wp:cNvGraphicFramePr>
+            <a:graphic xmlns:a="http://schemas.openxmlformats.org/drawingml/2006/main">
+              <a:graphicData uri="http://schemas.openxmlformats.org/drawingml/2006/picture">
+                <pic:pic xmlns:pic="http://schemas.openxmlformats.org/drawingml/2006/picture">
+                  <pic:nvPicPr>
+                    <pic:cNvPr id="2097133935" name="Picture 4" descr="A screenshot of a computer program&#10;&#10;Description automatically generated"/>
+                    <pic:cNvPicPr>
+                      <a:picLocks noChangeAspect="1" noChangeArrowheads="1"/>
+                    </pic:cNvPicPr>
+                  </pic:nvPicPr>
+                  <pic:blipFill>
+                    <a:blip r:embed="rId5" cstate="print">
+                      <a:extLst>
+                        <a:ext uri="{28A0092B-C50C-407E-A947-70E740481C1C}">
+                          <a14:useLocalDpi xmlns:a14="http://schemas.microsoft.com/office/drawing/2010/main" val="0"/>
+                        </a:ext>
+                      </a:extLst>
+                    </a:blip>
+                    <a:srcRect/>
+                    <a:stretch>
+                      <a:fillRect/>
+                    </a:stretch>
+                  </pic:blipFill>
+                  <pic:spPr bwMode="auto">
+                    <a:xfrm>
+                      <a:off x="0" y="0"/>
+                      <a:ext cx="5731510" cy="3199765"/>
+                    </a:xfrm>
+                    <a:prstGeom prst="rect">
+                      <a:avLst/>
+                    </a:prstGeom>
+                    <a:noFill/>
+                    <a:ln>
+                      <a:noFill/>
+                    </a:ln>
+                  </pic:spPr>
+                </pic:pic>
+              </a:graphicData>
+            </a:graphic>
+          </wp:inline>
+        </w:drawing>
+      </w:r>
+    </w:p>
+    <w:p>
+      <w:pPr>
+        <w:rPr>
+          <w:lang w:val="en-US"/>
+        </w:rPr>
+      </w:pPr>
+    </w:p>
+    <w:p>
+      <w:pPr>
+        <w:pStyle w:val="Heading3"/>
+        <w:rPr>
+          <w:lang w:val="en-US"/>
+        </w:rPr>
+      </w:pPr>
+      <w:r>
+        <w:rPr>
+          <w:lang w:val="en-US"/>
+        </w:rPr>
+        <w:t>Task</w:t>
+      </w:r>
+    </w:p>
+    <w:p>
+      <w:pPr>
+        <w:rPr>
+          <w:lang w:val="en-US"/>
+        </w:rPr>
+      </w:pPr>
+      <w:r>
+        <w:rPr>
+          <w:lang w:val="en-US"/>
+        </w:rPr>
+        <w:t>The task describes the specific task we want the agent to solve given its context and description of how to solve it (system message), it was constructed as seen below:</w:t>
+      </w:r>
+    </w:p>
+    <w:p>
+      <w:pPr>
+        <w:rPr>
+          <w:lang w:val="da-DK"/>
+        </w:rPr>
+      </w:pPr>
+      <w:r>
+        <w:rPr>
+          <w:noProof/>
+        </w:rPr>
+        <w:drawing>
+          <wp:inline distT="0" distB="0" distL="0" distR="0" wp14:anchorId="70BD2B9F" wp14:editId="0E0B8706">
+            <wp:extent cx="5731510" cy="946785"/>
+            <wp:effectExtent l="0" t="0" r="2540" b="5715"/>
+            <wp:docPr id="1084114517" name="Picture 6" descr="A black and green screen with white text&#10;&#10;Description automatically generated"/>
+            <wp:cNvGraphicFramePr>
+              <a:graphicFrameLocks xmlns:a="http://schemas.openxmlformats.org/drawingml/2006/main" noChangeAspect="1"/>
+            </wp:cNvGraphicFramePr>
+            <a:graphic xmlns:a="http://schemas.openxmlformats.org/drawingml/2006/main">
+              <a:graphicData uri="http://schemas.openxmlformats.org/drawingml/2006/picture">
+                <pic:pic xmlns:pic="http://schemas.openxmlformats.org/drawingml/2006/picture">
+                  <pic:nvPicPr>
+                    <pic:cNvPr id="1084114517" name="Picture 6" descr="A black and green screen with white text&#10;&#10;Description automatically generated"/>
+                    <pic:cNvPicPr>
+                      <a:picLocks noChangeAspect="1" noChangeArrowheads="1"/>
+                    </pic:cNvPicPr>
+                  </pic:nvPicPr>
+                  <pic:blipFill>
+                    <a:blip r:embed="rId6" cstate="print">
+                      <a:extLst>
+                        <a:ext uri="{28A0092B-C50C-407E-A947-70E740481C1C}">
+                          <a14:useLocalDpi xmlns:a14="http://schemas.microsoft.com/office/drawing/2010/main" val="0"/>
+                        </a:ext>
+                      </a:extLst>
+                    </a:blip>
+                    <a:srcRect/>
+                    <a:stretch>
+                      <a:fillRect/>
+                    </a:stretch>
+                  </pic:blipFill>
+                  <pic:spPr bwMode="auto">
+                    <a:xfrm>
+                      <a:off x="0" y="0"/>
+                      <a:ext cx="5731510" cy="946785"/>
+                    </a:xfrm>
+                    <a:prstGeom prst="rect">
+                      <a:avLst/>
+                    </a:prstGeom>
+                    <a:noFill/>
+                    <a:ln>
+                      <a:noFill/>
+                    </a:ln>
+                  </pic:spPr>
+                </pic:pic>
+              </a:graphicData>
+            </a:graphic>
+          </wp:inline>
+        </w:drawing>
+      </w:r>
+    </w:p>
+    <w:p>
+      <w:pPr>
+        <w:rPr>
+          <w:rFonts w:asciiTheme="majorHAnsi" w:eastAsiaTheme="majorEastAsia" w:hAnsiTheme="majorHAnsi" w:cstheme="majorBidi"/>
+          <w:color w:val="0F4761" w:themeColor="accent1" w:themeShade="BF"/>
+          <w:sz w:val="32"/>
+          <w:szCs w:val="32"/>
+          <w:lang w:val="en-US"/>
+        </w:rPr>
+      </w:pPr>
+    </w:p>
+    <w:p>
+      <w:pPr>
+        <w:rPr>
+          <w:rFonts w:asciiTheme="majorHAnsi" w:eastAsiaTheme="majorEastAsia" w:hAnsiTheme="majorHAnsi" w:cstheme="majorBidi"/>
+          <w:color w:val="0F4761" w:themeColor="accent1" w:themeShade="BF"/>
+          <w:sz w:val="32"/>
+          <w:szCs w:val="32"/>
+          <w:lang w:val="en-US"/>
+        </w:rPr>
+      </w:pPr>
+      <w:r>
+        <w:rPr>
+          <w:lang w:val="en-US"/>
+        </w:rPr>
+        <w:br w:type="page"/>
+      </w:r>
+    </w:p>
+    <w:p>
+      <w:pPr>
+        <w:pStyle w:val="Heading2"/>
+        <w:rPr>
+          <w:lang w:val="en-US"/>
+        </w:rPr>
+      </w:pPr>
+      <w:r>
+        <w:rPr>
+          <w:lang w:val="en-US"/>
+        </w:rPr>
+        <w:lastRenderedPageBreak/>
+        <w:t>Use</w:t>
+      </w:r>
+      <w:r>
+        <w:rPr>
+          <w:lang w:val="en-US"/>
+        </w:rPr>
+        <w:t>-case 1</w:t>
+      </w:r>
+    </w:p>
+    <w:p>
+      <w:pPr>
+        <w:pStyle w:val="Heading3"/>
+        <w:rPr>
+          <w:lang w:val="en-US"/>
+        </w:rPr>
+      </w:pPr>
+      <w:r>
+        <w:rPr>
+          <w:lang w:val="en-US"/>
+        </w:rPr>
+        <w:t>Comments</w:t>
+      </w:r>
+    </w:p>
+    <w:p>
+      <w:pPr>
+        <w:rPr>
+          <w:lang w:val="en-US"/>
+        </w:rPr>
+      </w:pPr>
+      <w:r>
+        <w:rPr>
+          <w:lang w:val="en-US"/>
+        </w:rPr>
+        <w:t xml:space="preserve">Synthetic </w:t>
+      </w:r>
+      <w:r>
+        <w:rPr>
+          <w:lang w:val="en-US"/>
+        </w:rPr>
+        <w:t>input</w:t>
+      </w:r>
+      <w:r>
+        <w:rPr>
+          <w:lang w:val="en-US"/>
+        </w:rPr>
+        <w:t>.</w:t>
+      </w:r>
+    </w:p>
+    <w:p>
+      <w:pPr>
+        <w:rPr>
+          <w:lang w:val="en-US"/>
+        </w:rPr>
+      </w:pPr>
+      <w:r>
+        <w:rPr>
+          <w:lang w:val="en-US"/>
+        </w:rPr>
+        <w:t>The readme generated from the first case features a description of the overall project but lacks a few minor details such as version 1.0.0 for the project itself for example.</w:t>
+      </w:r>
+    </w:p>
+    <w:p>
+      <w:pPr>
+        <w:rPr>
+          <w:lang w:val="en-US"/>
+        </w:rPr>
+      </w:pPr>
+      <w:r>
+        <w:rPr>
+          <w:lang w:val="en-US"/>
+        </w:rPr>
+        <w:t>The script block is a bit lackluster, writing “</w:t>
+      </w:r>
+      <w:r>
+        <w:t>Here are some of the available scripts:</w:t>
+      </w:r>
+      <w:r>
+        <w:rPr>
+          <w:lang w:val="en-US"/>
+        </w:rPr>
+        <w:t>”</w:t>
+      </w:r>
+      <w:r>
+        <w:rPr>
+          <w:lang w:val="en-US"/>
+        </w:rPr>
+        <w:t xml:space="preserve"> and then just lists a bunch of useful scripts – a useful section in the readme, that could’ve been better detailed for a more user-friendly walkthrough.</w:t>
+      </w:r>
+    </w:p>
+    <w:p>
+      <w:pPr>
+        <w:rPr>
+          <w:lang w:val="en-US"/>
+        </w:rPr>
+      </w:pPr>
+      <w:r>
+        <w:rPr>
+          <w:lang w:val="en-US"/>
+        </w:rPr>
+        <w:t>The Readme is missing devDependencies, which could’ve been useful information to include.</w:t>
+      </w:r>
+    </w:p>
+    <w:p>
+      <w:pPr>
+        <w:rPr>
+          <w:lang w:val="en-US"/>
+        </w:rPr>
+      </w:pPr>
+      <w:r>
+        <w:rPr>
+          <w:lang w:val="en-US"/>
+        </w:rPr>
+        <w:t>Overall,</w:t>
+      </w:r>
+      <w:r>
+        <w:rPr>
+          <w:lang w:val="en-US"/>
+        </w:rPr>
+        <w:t xml:space="preserve"> </w:t>
+      </w:r>
+      <w:r>
+        <w:rPr>
+          <w:lang w:val="en-US"/>
+        </w:rPr>
+        <w:t>Readme</w:t>
+      </w:r>
+      <w:r>
+        <w:rPr>
+          <w:lang w:val="en-US"/>
+        </w:rPr>
+        <w:t xml:space="preserve"> has a nice structure and </w:t>
+      </w:r>
+      <w:r>
+        <w:rPr>
+          <w:lang w:val="en-US"/>
+        </w:rPr>
+        <w:t>makes</w:t>
+      </w:r>
+      <w:r>
+        <w:rPr>
+          <w:lang w:val="en-US"/>
+        </w:rPr>
+        <w:t xml:space="preserve"> use of most of the tools to create paragraphs, code-blocks etc. </w:t>
+      </w:r>
+      <w:r>
+        <w:rPr>
+          <w:lang w:val="en-US"/>
+        </w:rPr>
+        <w:t>so that it looks like a nice Readme.</w:t>
+      </w:r>
+    </w:p>
+    <w:p>
+      <w:pPr>
+        <w:pStyle w:val="Heading3"/>
+        <w:rPr>
+          <w:lang w:val="en-US"/>
+        </w:rPr>
+      </w:pPr>
+      <w:r>
+        <w:rPr>
+          <w:lang w:val="en-US"/>
+        </w:rPr>
+        <w:t>Degree of correctness</w:t>
+      </w:r>
+    </w:p>
+    <w:p>
+      <w:pPr>
+        <w:rPr>
+          <w:lang w:val="en-US"/>
+        </w:rPr>
+      </w:pPr>
+      <w:r>
+        <w:rPr>
+          <w:lang w:val="en-US"/>
+        </w:rPr>
+        <w:t xml:space="preserve">Overall the generated readme for this use-case reflects the contents of the package.json, even though there are some aesthetic issues this use-case </w:t>
+      </w:r>
+      <w:r>
+        <w:rPr>
+          <w:b/>
+          <w:bCs/>
+          <w:lang w:val="en-US"/>
+        </w:rPr>
+        <w:t>passes</w:t>
+      </w:r>
+      <w:r>
+        <w:rPr>
+          <w:b/>
+          <w:bCs/>
+          <w:lang w:val="en-US"/>
+        </w:rPr>
+        <w:t xml:space="preserve"> with minor adjustments</w:t>
+      </w:r>
+      <w:r>
+        <w:rPr>
+          <w:lang w:val="en-US"/>
+        </w:rPr>
+        <w:t>, because one would need to manually adjust the file according to the abovementioned issues.</w:t>
+      </w:r>
+    </w:p>
+    <w:p>
+      <w:pPr>
+        <w:pStyle w:val="Heading2"/>
+        <w:rPr>
+          <w:lang w:val="en-US"/>
+        </w:rPr>
+      </w:pPr>
+      <w:r>
+        <w:rPr>
+          <w:lang w:val="en-US"/>
+        </w:rPr>
+        <w:t>Use</w:t>
+      </w:r>
+      <w:r>
+        <w:rPr>
+          <w:lang w:val="en-US"/>
+        </w:rPr>
+        <w:t>-case 2</w:t>
+      </w:r>
+    </w:p>
+    <w:p>
+      <w:pPr>
+        <w:pStyle w:val="Heading3"/>
+        <w:rPr>
+          <w:lang w:val="en-US"/>
+        </w:rPr>
+      </w:pPr>
+      <w:r>
+        <w:rPr>
+          <w:lang w:val="en-US"/>
+        </w:rPr>
+        <w:t>Comments</w:t>
+      </w:r>
+    </w:p>
+    <w:p>
+      <w:pPr>
+        <w:rPr>
+          <w:lang w:val="en-US"/>
+        </w:rPr>
+      </w:pPr>
+      <w:r>
+        <w:rPr>
+          <w:lang w:val="en-US"/>
+        </w:rPr>
+        <w:t xml:space="preserve">Synthetic </w:t>
+      </w:r>
+      <w:r>
+        <w:rPr>
+          <w:lang w:val="en-US"/>
+        </w:rPr>
+        <w:t>input</w:t>
+      </w:r>
+      <w:r>
+        <w:rPr>
+          <w:lang w:val="en-US"/>
+        </w:rPr>
+        <w:t>.</w:t>
+      </w:r>
+    </w:p>
+    <w:p>
+      <w:pPr>
+        <w:rPr>
+          <w:lang w:val="en-US"/>
+        </w:rPr>
+      </w:pPr>
+      <w:r>
+        <w:rPr>
+          <w:lang w:val="en-US"/>
+        </w:rPr>
+        <w:t>The readme is nicely formatted and reflects the contents of the package.json file, however, the scripts are missing titles or descriptions of what they do, they are just listed in separate code blocks.</w:t>
+      </w:r>
+      <w:r>
+        <w:rPr>
+          <w:lang w:val="en-US"/>
+        </w:rPr>
+        <w:t xml:space="preserve"> Furthermore,</w:t>
+      </w:r>
+      <w:r>
+        <w:rPr>
+          <w:lang w:val="en-US"/>
+        </w:rPr>
+        <w:t xml:space="preserve"> </w:t>
+      </w:r>
+      <w:r>
+        <w:rPr>
+          <w:lang w:val="en-US"/>
+        </w:rPr>
+        <w:t>t</w:t>
+      </w:r>
+      <w:r>
+        <w:rPr>
+          <w:lang w:val="en-US"/>
+        </w:rPr>
+        <w:t>he version number</w:t>
+      </w:r>
+      <w:r>
+        <w:rPr>
+          <w:lang w:val="en-US"/>
+        </w:rPr>
+        <w:t xml:space="preserve"> and dev dependencies</w:t>
+      </w:r>
+      <w:r>
+        <w:rPr>
+          <w:lang w:val="en-US"/>
+        </w:rPr>
+        <w:t xml:space="preserve"> </w:t>
+      </w:r>
+      <w:r>
+        <w:rPr>
+          <w:lang w:val="en-US"/>
+        </w:rPr>
+        <w:t>are</w:t>
+      </w:r>
+      <w:r>
+        <w:rPr>
+          <w:lang w:val="en-US"/>
+        </w:rPr>
+        <w:t xml:space="preserve"> missing</w:t>
+      </w:r>
+      <w:r>
+        <w:rPr>
+          <w:lang w:val="en-US"/>
+        </w:rPr>
+        <w:t>.</w:t>
+      </w:r>
+    </w:p>
+    <w:p>
+      <w:pPr>
+        <w:pStyle w:val="Heading3"/>
+        <w:rPr>
+          <w:lang w:val="en-US"/>
+        </w:rPr>
+      </w:pPr>
+      <w:r>
+        <w:rPr>
+          <w:lang w:val="en-US"/>
+        </w:rPr>
+        <w:t>Degree of correctness</w:t>
+      </w:r>
+    </w:p>
+    <w:p>
+      <w:pPr>
+        <w:rPr>
+          <w:lang w:val="en-US"/>
+        </w:rPr>
+      </w:pPr>
+      <w:r>
+        <w:rPr>
+          <w:lang w:val="en-US"/>
+        </w:rPr>
+        <w:t xml:space="preserve">This use-case </w:t>
+      </w:r>
+      <w:r>
+        <w:rPr>
+          <w:b/>
+          <w:bCs/>
+          <w:lang w:val="en-US"/>
+        </w:rPr>
+        <w:t>passes</w:t>
+      </w:r>
+      <w:r>
+        <w:rPr>
+          <w:b/>
+          <w:bCs/>
+          <w:lang w:val="en-US"/>
+        </w:rPr>
+        <w:t xml:space="preserve"> with minor adjustments</w:t>
+      </w:r>
+      <w:r>
+        <w:rPr>
+          <w:lang w:val="en-US"/>
+        </w:rPr>
+        <w:t>, because one would need to manually adjust the file according to the abovementioned issues.</w:t>
+      </w:r>
+    </w:p>
+    <w:p>
+      <w:pPr>
+        <w:pStyle w:val="Heading2"/>
+        <w:rPr>
+          <w:lang w:val="en-US"/>
+        </w:rPr>
+      </w:pPr>
+      <w:r>
+        <w:rPr>
+          <w:lang w:val="en-US"/>
+        </w:rPr>
+        <w:t>Use</w:t>
+      </w:r>
+      <w:r>
+        <w:rPr>
+          <w:lang w:val="en-US"/>
+        </w:rPr>
+        <w:t>-case 3</w:t>
+      </w:r>
+    </w:p>
+    <w:p>
+      <w:pPr>
+        <w:pStyle w:val="Heading3"/>
+        <w:rPr>
+          <w:lang w:val="en-US"/>
+        </w:rPr>
+      </w:pPr>
+      <w:r>
+        <w:rPr>
+          <w:lang w:val="en-US"/>
+        </w:rPr>
+        <w:t>Comments</w:t>
+      </w:r>
+    </w:p>
+    <w:p>
+      <w:pPr>
+        <w:rPr>
+          <w:lang w:val="en-US"/>
+        </w:rPr>
+      </w:pPr>
+      <w:r>
+        <w:rPr>
+          <w:lang w:val="en-US"/>
+        </w:rPr>
+        <w:t xml:space="preserve">Synthetic </w:t>
+      </w:r>
+      <w:r>
+        <w:rPr>
+          <w:lang w:val="en-US"/>
+        </w:rPr>
+        <w:t>Input</w:t>
+      </w:r>
+      <w:r>
+        <w:rPr>
+          <w:lang w:val="en-US"/>
+        </w:rPr>
+        <w:t>.</w:t>
+      </w:r>
+    </w:p>
+    <w:p>
+      <w:pPr>
+        <w:rPr>
+          <w:lang w:val="en-US"/>
+        </w:rPr>
+      </w:pPr>
+      <w:r>
+        <w:rPr>
+          <w:lang w:val="en-US"/>
+        </w:rPr>
+        <w:t>The getting starting section is missing a link to the repository that needs to be cloned. The scripts section is a table, and it has forgotten to add a space after the table (this is true for all the tables in the readme), which messes up the formatting, because it throws the rest of the document into that same table. It did, however, provide descriptions for the scripts which is an improvement compared to the previous examples.</w:t>
+      </w:r>
+    </w:p>
+    <w:p>
+      <w:pPr>
+        <w:rPr>
+          <w:lang w:val="en-US"/>
+        </w:rPr>
+      </w:pPr>
+      <w:r>
+        <w:rPr>
+          <w:lang w:val="en-US"/>
+        </w:rPr>
+        <w:t>The readme includes titles with no content, which are also titles that were not specifically asked for.</w:t>
+      </w:r>
+    </w:p>
+    <w:p>
+      <w:pPr>
+        <w:pStyle w:val="Heading3"/>
+        <w:rPr>
+          <w:lang w:val="en-US"/>
+        </w:rPr>
+      </w:pPr>
+      <w:r>
+        <w:rPr>
+          <w:lang w:val="en-US"/>
+        </w:rPr>
+        <w:lastRenderedPageBreak/>
+        <w:t>Degree of correctness</w:t>
+      </w:r>
+    </w:p>
+    <w:p>
+      <w:pPr>
+        <w:rPr>
+          <w:lang w:val="en-US"/>
+        </w:rPr>
+      </w:pPr>
+      <w:r>
+        <w:rPr>
+          <w:lang w:val="en-US"/>
+        </w:rPr>
+        <w:t xml:space="preserve">This use-case </w:t>
+      </w:r>
+      <w:r>
+        <w:rPr>
+          <w:b/>
+          <w:bCs/>
+          <w:lang w:val="en-US"/>
+        </w:rPr>
+        <w:t>passes</w:t>
+      </w:r>
+      <w:r>
+        <w:rPr>
+          <w:b/>
+          <w:bCs/>
+          <w:lang w:val="en-US"/>
+        </w:rPr>
+        <w:t xml:space="preserve"> with minor adjustments</w:t>
+      </w:r>
+      <w:r>
+        <w:rPr>
+          <w:lang w:val="en-US"/>
+        </w:rPr>
+        <w:t>, because one would need to manually adjust the file according to the abovementioned issues.</w:t>
+      </w:r>
+    </w:p>
+    <w:p>
+      <w:pPr>
+        <w:pStyle w:val="Heading2"/>
+        <w:rPr>
+          <w:lang w:val="en-US"/>
+        </w:rPr>
+      </w:pPr>
+      <w:r>
+        <w:rPr>
+          <w:lang w:val="en-US"/>
+        </w:rPr>
+        <w:t>Use</w:t>
+      </w:r>
+      <w:r>
+        <w:rPr>
+          <w:lang w:val="en-US"/>
+        </w:rPr>
+        <w:t>-case 4</w:t>
+      </w:r>
+    </w:p>
+    <w:p>
+      <w:pPr>
+        <w:pStyle w:val="Heading3"/>
+        <w:rPr>
+          <w:lang w:val="en-US"/>
+        </w:rPr>
+      </w:pPr>
+      <w:r>
+        <w:rPr>
+          <w:lang w:val="en-US"/>
+        </w:rPr>
+        <w:t>Comments</w:t>
+      </w:r>
+    </w:p>
+    <w:p>
+      <w:pPr>
+        <w:rPr>
+          <w:lang w:val="en-US"/>
+        </w:rPr>
+      </w:pPr>
+      <w:r>
+        <w:rPr>
+          <w:lang w:val="en-US"/>
+        </w:rPr>
+        <w:t xml:space="preserve">Real </w:t>
+      </w:r>
+      <w:r>
+        <w:rPr>
+          <w:lang w:val="en-US"/>
+        </w:rPr>
+        <w:t>input</w:t>
+      </w:r>
+      <w:r>
+        <w:rPr>
+          <w:lang w:val="en-US"/>
+        </w:rPr>
+        <w:t xml:space="preserve"> – (</w:t>
+      </w:r>
+      <w:hyperlink r:id="rId7" w:history="1">
+        <w:r>
+          <w:rPr>
+            <w:rStyle w:val="Hyperlink"/>
+          </w:rPr>
+          <w:t>syncpack/package.json at main · JamieMason/syncpack</w:t>
+        </w:r>
+      </w:hyperlink>
+      <w:r>
+        <w:rPr>
+          <w:lang w:val="en-US"/>
+        </w:rPr>
+        <w:t>)</w:t>
+      </w:r>
+    </w:p>
+    <w:p>
+      <w:pPr>
+        <w:rPr>
+          <w:lang w:val="en-US"/>
+        </w:rPr>
+      </w:pPr>
+      <w:r>
+        <w:rPr>
+          <w:lang w:val="en-US"/>
+        </w:rPr>
+        <w:t>Th</w:t>
+      </w:r>
+      <w:r>
+        <w:rPr>
+          <w:lang w:val="en-US"/>
+        </w:rPr>
+        <w:t xml:space="preserve">e </w:t>
+      </w:r>
+      <w:r>
+        <w:t>write_to_file</w:t>
+      </w:r>
+      <w:r>
+        <w:rPr>
+          <w:lang w:val="en-US"/>
+        </w:rPr>
+        <w:t xml:space="preserve"> </w:t>
+      </w:r>
+      <w:r>
+        <w:rPr>
+          <w:lang w:val="en-US"/>
+        </w:rPr>
+        <w:t>tool</w:t>
+      </w:r>
+      <w:r>
+        <w:rPr>
+          <w:lang w:val="en-US"/>
+        </w:rPr>
+        <w:t xml:space="preserve"> i</w:t>
+      </w:r>
+      <w:r>
+        <w:rPr>
+          <w:lang w:val="en-US"/>
+        </w:rPr>
+        <w:t xml:space="preserve">s never called by the agent, and so it does not output a README.md file, however it does call the </w:t>
+      </w:r>
+      <w:r>
+        <w:t>parse_package_json</w:t>
+      </w:r>
+      <w:r>
+        <w:rPr>
+          <w:lang w:val="en-US"/>
+        </w:rPr>
+        <w:t xml:space="preserve"> </w:t>
+      </w:r>
+      <w:r>
+        <w:rPr>
+          <w:lang w:val="en-US"/>
+        </w:rPr>
+        <w:t>tool and get a correct response it also calls some of the md syntax tools but then stops unexpectedly without waiting for the TERMINATE keyword.</w:t>
+      </w:r>
+    </w:p>
+    <w:p>
+      <w:pPr>
+        <w:pStyle w:val="Heading3"/>
+        <w:rPr>
+          <w:lang w:val="en-US"/>
+        </w:rPr>
+      </w:pPr>
+      <w:r>
+        <w:rPr>
+          <w:lang w:val="en-US"/>
+        </w:rPr>
+        <w:t>Degree of correctness</w:t>
+      </w:r>
+    </w:p>
+    <w:p>
+      <w:pPr>
+        <w:rPr>
+          <w:lang w:val="en-US"/>
+        </w:rPr>
+      </w:pPr>
+      <w:r>
+        <w:rPr>
+          <w:lang w:val="en-US"/>
+        </w:rPr>
+        <w:t xml:space="preserve">This use-case </w:t>
+      </w:r>
+      <w:r>
+        <w:rPr>
+          <w:b/>
+          <w:bCs/>
+          <w:lang w:val="en-US"/>
+        </w:rPr>
+        <w:t xml:space="preserve">fails, </w:t>
+      </w:r>
+      <w:r>
+        <w:rPr>
+          <w:lang w:val="en-US"/>
+        </w:rPr>
+        <w:t>because it does not generate a readme file.</w:t>
+      </w:r>
+    </w:p>
+    <w:p>
+      <w:pPr>
+        <w:pStyle w:val="Heading2"/>
+        <w:rPr>
+          <w:lang w:val="en-US"/>
+        </w:rPr>
+      </w:pPr>
+      <w:r>
+        <w:rPr>
+          <w:lang w:val="en-US"/>
+        </w:rPr>
+        <w:t>Use</w:t>
+      </w:r>
+      <w:r>
+        <w:rPr>
+          <w:lang w:val="en-US"/>
+        </w:rPr>
+        <w:t>-case 5</w:t>
+      </w:r>
+    </w:p>
+    <w:p>
+      <w:pPr>
+        <w:pStyle w:val="Heading3"/>
+        <w:rPr>
+          <w:lang w:val="en-US"/>
+        </w:rPr>
+      </w:pPr>
+      <w:r>
+        <w:rPr>
+          <w:lang w:val="en-US"/>
+        </w:rPr>
+        <w:t>Comments</w:t>
+      </w:r>
+    </w:p>
+    <w:p>
+      <w:pPr>
+        <w:rPr>
+          <w:lang w:val="en-US"/>
+        </w:rPr>
+      </w:pPr>
+      <w:r>
+        <w:rPr>
+          <w:lang w:val="en-US"/>
+        </w:rPr>
+        <w:t>Real data</w:t>
+      </w:r>
+      <w:r>
+        <w:rPr>
+          <w:lang w:val="en-US"/>
+        </w:rPr>
+        <w:t xml:space="preserve"> – (</w:t>
+      </w:r>
+      <w:hyperlink r:id="rId8" w:history="1">
+        <w:r>
+          <w:rPr>
+            <w:rStyle w:val="Hyperlink"/>
+          </w:rPr>
+          <w:t>vscode/package.json at main · microsoft/vscode</w:t>
+        </w:r>
+      </w:hyperlink>
+      <w:r>
+        <w:rPr>
+          <w:lang w:val="en-US"/>
+        </w:rPr>
+        <w:t>)</w:t>
+      </w:r>
+    </w:p>
+    <w:p>
+      <w:pPr>
+        <w:rPr>
+          <w:lang w:val="en-US"/>
+        </w:rPr>
+      </w:pPr>
+      <w:r>
+        <w:rPr>
+          <w:lang w:val="en-US"/>
+        </w:rPr>
+        <w:t>The title is not formatted correctly, and neither is the script, which are formatted as a list as opposed to code blocks.</w:t>
+      </w:r>
+    </w:p>
+    <w:p>
+      <w:pPr>
+        <w:pStyle w:val="Heading3"/>
+        <w:rPr>
+          <w:lang w:val="en-US"/>
+        </w:rPr>
+      </w:pPr>
+      <w:r>
+        <w:rPr>
+          <w:lang w:val="en-US"/>
+        </w:rPr>
+        <w:t>Degree of correctness</w:t>
+      </w:r>
+    </w:p>
+    <w:p>
+      <w:pPr>
+        <w:rPr>
+          <w:lang w:val="en-US"/>
+        </w:rPr>
+      </w:pPr>
+      <w:r>
+        <w:rPr>
+          <w:lang w:val="en-US"/>
+        </w:rPr>
+        <w:t xml:space="preserve">This use-case </w:t>
+      </w:r>
+      <w:r>
+        <w:rPr>
+          <w:b/>
+          <w:bCs/>
+          <w:lang w:val="en-US"/>
+        </w:rPr>
+        <w:t>passes</w:t>
+      </w:r>
+      <w:r>
+        <w:rPr>
+          <w:b/>
+          <w:bCs/>
+          <w:lang w:val="en-US"/>
+        </w:rPr>
+        <w:t xml:space="preserve"> with minor adjustments</w:t>
+      </w:r>
+      <w:r>
+        <w:rPr>
+          <w:lang w:val="en-US"/>
+        </w:rPr>
+        <w:t>, because one would need to manually adjust the file according to the abovementioned issues.</w:t>
+      </w:r>
     </w:p>
     <w:p>
       <w:pPr>
@@ -2127,7 +2097,7 @@
   <w:style w:type="paragraph" w:default="1" w:styleId="Normal">
     <w:name w:val="Normal"/>
     <w:qFormat/>
-    <w:rsid w:val="00FF7B84"/>
+    <w:rsid w:val="008D29A3"/>
   </w:style>
   <w:style w:type="paragraph" w:styleId="Heading1">
     <w:name w:val="heading 1"/>
@@ -2329,6 +2299,7 @@
   <w:style w:type="character" w:default="1" w:styleId="DefaultParagraphFont">
     <w:name w:val="Default Paragraph Font"/>
     <w:uiPriority w:val="1"/>
+    <w:semiHidden/>
     <w:unhideWhenUsed/>
   </w:style>
   <w:style w:type="table" w:default="1" w:styleId="TableNormal">

</xml_diff>

<commit_message>
Added readme and updated use case validation
</commit_message>
<xml_diff>
--- a/use-cases/use-case-validation.docx
+++ b/use-cases/use-case-validation.docx
@@ -1509,6 +1509,12 @@
           <w:lang w:val="en-US"/>
         </w:rPr>
         <w:t>The title is not formatted correctly, and neither is the script, which are formatted as a list as opposed to code blocks.</w:t>
+      </w:r>
+      <w:r>
+        <w:rPr>
+          <w:lang w:val="en-US"/>
+        </w:rPr>
+        <w:t xml:space="preserve"> It also includes a ‘TERMINATE’ string at the end of the readme, which is not intended.</w:t>
       </w:r>
     </w:p>
     <w:p>

</xml_diff>